<commit_message>
Versão do paulo simoes, incompleta.
</commit_message>
<xml_diff>
--- a/Algoritmos Traduzidos/Pascal/PSI[PauloSimoes] - Tradução.docx
+++ b/Algoritmos Traduzidos/Pascal/PSI[PauloSimoes] - Tradução.docx
@@ -36,6 +36,7 @@
       <w:r>
         <w:rPr>
           <w:noProof/>
+          <w:lang w:eastAsia="pt-PT"/>
         </w:rPr>
         <mc:AlternateContent>
           <mc:Choice Requires="wps">
@@ -641,59 +642,16 @@
                           <w:p>
                             <w:pPr>
                               <w:pStyle w:val="SemEspaamento"/>
-                              <w:rPr>
-                                <w:lang w:val="en-US"/>
-                              </w:rPr>
                             </w:pPr>
                             <w:proofErr w:type="spellStart"/>
                             <w:proofErr w:type="gramStart"/>
                             <w:r>
-                              <w:rPr>
-                                <w:lang w:val="en-US"/>
-                              </w:rPr>
                               <w:t>writeln</w:t>
                             </w:r>
                             <w:proofErr w:type="spellEnd"/>
-                            <w:r>
-                              <w:rPr>
-                                <w:lang w:val="en-US"/>
-                              </w:rPr>
-                              <w:t>(</w:t>
-                            </w:r>
                             <w:proofErr w:type="gramEnd"/>
                             <w:r>
-                              <w:rPr>
-                                <w:lang w:val="en-US"/>
-                              </w:rPr>
-                              <w:t xml:space="preserve">'O novo </w:t>
-                            </w:r>
-                            <w:proofErr w:type="spellStart"/>
-                            <w:r>
-                              <w:rPr>
-                                <w:lang w:val="en-US"/>
-                              </w:rPr>
-                              <w:t>Salario</w:t>
-                            </w:r>
-                            <w:proofErr w:type="spellEnd"/>
-                            <w:r>
-                              <w:rPr>
-                                <w:lang w:val="en-US"/>
-                              </w:rPr>
-                              <w:t xml:space="preserve"> ‚ ' , </w:t>
-                            </w:r>
-                            <w:proofErr w:type="spellStart"/>
-                            <w:r>
-                              <w:rPr>
-                                <w:lang w:val="en-US"/>
-                              </w:rPr>
-                              <w:t>salario</w:t>
-                            </w:r>
-                            <w:proofErr w:type="spellEnd"/>
-                            <w:r>
-                              <w:rPr>
-                                <w:lang w:val="en-US"/>
-                              </w:rPr>
-                              <w:t>);</w:t>
+                              <w:t>('O novo Salario ‚ ' , salario);</w:t>
                             </w:r>
                           </w:p>
                           <w:p>
@@ -1410,6 +1368,7 @@
       <w:r>
         <w:rPr>
           <w:noProof/>
+          <w:lang w:eastAsia="pt-PT"/>
         </w:rPr>
         <w:lastRenderedPageBreak/>
         <mc:AlternateContent>
@@ -3263,6 +3222,7 @@
       <w:r>
         <w:rPr>
           <w:noProof/>
+          <w:lang w:eastAsia="pt-PT"/>
         </w:rPr>
         <mc:AlternateContent>
           <mc:Choice Requires="wps">
@@ -3848,6 +3808,7 @@
       <w:r>
         <w:rPr>
           <w:noProof/>
+          <w:lang w:eastAsia="pt-PT"/>
         </w:rPr>
         <w:lastRenderedPageBreak/>
         <mc:AlternateContent>
@@ -4182,6 +4143,9 @@
                           <w:p>
                             <w:pPr>
                               <w:pStyle w:val="SemEspaamento"/>
+                              <w:rPr>
+                                <w:lang w:val="en-US"/>
+                              </w:rPr>
                             </w:pPr>
                             <w:r>
                               <w:rPr>
@@ -4189,49 +4153,75 @@
                               </w:rPr>
                               <w:tab/>
                             </w:r>
-                            <w:proofErr w:type="spellStart"/>
                             <w:proofErr w:type="gramStart"/>
                             <w:r>
+                              <w:rPr>
+                                <w:lang w:val="en-US"/>
+                              </w:rPr>
                               <w:t>else</w:t>
                             </w:r>
-                            <w:proofErr w:type="spellEnd"/>
                             <w:proofErr w:type="gramEnd"/>
                           </w:p>
                           <w:p>
                             <w:pPr>
                               <w:pStyle w:val="SemEspaamento"/>
-                            </w:pPr>
-                            <w:r>
+                              <w:rPr>
+                                <w:lang w:val="en-US"/>
+                              </w:rPr>
+                            </w:pPr>
+                            <w:r>
+                              <w:rPr>
+                                <w:lang w:val="en-US"/>
+                              </w:rPr>
                               <w:tab/>
                             </w:r>
                             <w:r>
+                              <w:rPr>
+                                <w:lang w:val="en-US"/>
+                              </w:rPr>
                               <w:tab/>
                             </w:r>
-                            <w:proofErr w:type="spellStart"/>
                             <w:proofErr w:type="gramStart"/>
                             <w:r>
-                              <w:t>write</w:t>
-                            </w:r>
-                            <w:proofErr w:type="spellEnd"/>
+                              <w:rPr>
+                                <w:lang w:val="en-US"/>
+                              </w:rPr>
+                              <w:t>write(</w:t>
+                            </w:r>
                             <w:proofErr w:type="gramEnd"/>
                             <w:r>
-                              <w:t>('Não triangular');</w:t>
-                            </w:r>
-                          </w:p>
-                          <w:p>
-                            <w:pPr>
-                              <w:pStyle w:val="SemEspaamento"/>
-                            </w:pPr>
-                            <w:r>
-                              <w:t xml:space="preserve"> </w:t>
-                            </w:r>
-                            <w:proofErr w:type="spellStart"/>
-                            <w:r>
-                              <w:t>End</w:t>
-                            </w:r>
-                            <w:proofErr w:type="spellEnd"/>
-                            <w:r>
-                              <w:t>.</w:t>
+                              <w:rPr>
+                                <w:lang w:val="en-US"/>
+                              </w:rPr>
+                              <w:t>'</w:t>
+                            </w:r>
+                            <w:proofErr w:type="spellStart"/>
+                            <w:r>
+                              <w:rPr>
+                                <w:lang w:val="en-US"/>
+                              </w:rPr>
+                              <w:t>Não</w:t>
+                            </w:r>
+                            <w:proofErr w:type="spellEnd"/>
+                            <w:r>
+                              <w:rPr>
+                                <w:lang w:val="en-US"/>
+                              </w:rPr>
+                              <w:t xml:space="preserve"> triangular');</w:t>
+                            </w:r>
+                          </w:p>
+                          <w:p>
+                            <w:pPr>
+                              <w:pStyle w:val="SemEspaamento"/>
+                              <w:rPr>
+                                <w:lang w:val="en-US"/>
+                              </w:rPr>
+                            </w:pPr>
+                            <w:r>
+                              <w:rPr>
+                                <w:lang w:val="en-US"/>
+                              </w:rPr>
+                              <w:t xml:space="preserve"> End.</w:t>
                             </w:r>
                           </w:p>
                         </w:txbxContent>
@@ -4758,8 +4748,6 @@
         </w:rPr>
         <w:t xml:space="preserve"> </w:t>
       </w:r>
-      <w:bookmarkStart w:id="0" w:name="_GoBack"/>
-      <w:bookmarkEnd w:id="0"/>
     </w:p>
     <w:p>
       <w:pPr>
@@ -4773,6 +4761,7 @@
       <w:r>
         <w:rPr>
           <w:noProof/>
+          <w:lang w:eastAsia="pt-PT"/>
         </w:rPr>
         <mc:AlternateContent>
           <mc:Choice Requires="wps">
@@ -4783,10 +4772,10 @@
                   <wp:posOffset>310515</wp:posOffset>
                 </wp:positionH>
                 <wp:positionV relativeFrom="paragraph">
-                  <wp:posOffset>161925</wp:posOffset>
+                  <wp:posOffset>161926</wp:posOffset>
                 </wp:positionV>
-                <wp:extent cx="4829175" cy="3114675"/>
-                <wp:effectExtent l="0" t="0" r="28575" b="28575"/>
+                <wp:extent cx="4829175" cy="2152650"/>
+                <wp:effectExtent l="0" t="0" r="28575" b="19050"/>
                 <wp:wrapNone/>
                 <wp:docPr id="4" name="Caixa de Texto 2"/>
                 <wp:cNvGraphicFramePr>
@@ -4801,7 +4790,7 @@
                       <wps:spPr bwMode="auto">
                         <a:xfrm>
                           <a:off x="0" y="0"/>
-                          <a:ext cx="4829175" cy="3114675"/>
+                          <a:ext cx="4829175" cy="2152650"/>
                         </a:xfrm>
                         <a:prstGeom prst="rect">
                           <a:avLst/>
@@ -4823,10 +4812,245 @@
                           <w:p>
                             <w:pPr>
                               <w:pStyle w:val="SemEspaamento"/>
-                              <w:rPr>
-                                <w:lang w:val="en-US"/>
-                              </w:rPr>
-                            </w:pPr>
+                            </w:pPr>
+                            <w:proofErr w:type="spellStart"/>
+                            <w:r>
+                              <w:t>Program</w:t>
+                            </w:r>
+                            <w:proofErr w:type="spellEnd"/>
+                            <w:r>
+                              <w:t xml:space="preserve"> </w:t>
+                            </w:r>
+                            <w:proofErr w:type="spellStart"/>
+                            <w:r>
+                              <w:t>PRGContagemRegressiva</w:t>
+                            </w:r>
+                            <w:proofErr w:type="spellEnd"/>
+                            <w:r>
+                              <w:t>;</w:t>
+                            </w:r>
+                          </w:p>
+                          <w:p>
+                            <w:pPr>
+                              <w:pStyle w:val="SemEspaamento"/>
+                            </w:pPr>
+                            <w:proofErr w:type="gramStart"/>
+                            <w:r>
+                              <w:t>var</w:t>
+                            </w:r>
+                            <w:proofErr w:type="gramEnd"/>
+                            <w:r>
+                              <w:t xml:space="preserve"> min, </w:t>
+                            </w:r>
+                            <w:proofErr w:type="spellStart"/>
+                            <w:r>
+                              <w:t>seg</w:t>
+                            </w:r>
+                            <w:proofErr w:type="spellEnd"/>
+                            <w:r>
+                              <w:t xml:space="preserve"> : </w:t>
+                            </w:r>
+                            <w:proofErr w:type="spellStart"/>
+                            <w:r>
+                              <w:t>Integer</w:t>
+                            </w:r>
+                            <w:proofErr w:type="spellEnd"/>
+                            <w:r>
+                              <w:t>;</w:t>
+                            </w:r>
+                          </w:p>
+                          <w:p>
+                            <w:pPr>
+                              <w:pStyle w:val="SemEspaamento"/>
+                              <w:rPr>
+                                <w:lang w:val="en-US"/>
+                              </w:rPr>
+                            </w:pPr>
+                            <w:r>
+                              <w:t xml:space="preserve"> </w:t>
+                            </w:r>
+                            <w:r>
+                              <w:rPr>
+                                <w:lang w:val="en-US"/>
+                              </w:rPr>
+                              <w:t>Begin</w:t>
+                            </w:r>
+                          </w:p>
+                          <w:p>
+                            <w:pPr>
+                              <w:pStyle w:val="SemEspaamento"/>
+                              <w:rPr>
+                                <w:lang w:val="en-US"/>
+                              </w:rPr>
+                            </w:pPr>
+                            <w:r>
+                              <w:rPr>
+                                <w:lang w:val="en-US"/>
+                              </w:rPr>
+                              <w:tab/>
+                              <w:t>writeln('10:00');</w:t>
+                            </w:r>
+                          </w:p>
+                          <w:p>
+                            <w:pPr>
+                              <w:pStyle w:val="SemEspaamento"/>
+                              <w:rPr>
+                                <w:lang w:val="en-US"/>
+                              </w:rPr>
+                            </w:pPr>
+                            <w:r>
+                              <w:rPr>
+                                <w:lang w:val="en-US"/>
+                              </w:rPr>
+                              <w:tab/>
+                              <w:t>for min := 9 downto 9 do</w:t>
+                            </w:r>
+                            <w:bookmarkStart w:id="0" w:name="_GoBack"/>
+                            <w:bookmarkEnd w:id="0"/>
+                          </w:p>
+                          <w:p>
+                            <w:pPr>
+                              <w:pStyle w:val="SemEspaamento"/>
+                              <w:rPr>
+                                <w:lang w:val="en-US"/>
+                              </w:rPr>
+                            </w:pPr>
+                            <w:r>
+                              <w:rPr>
+                                <w:lang w:val="en-US"/>
+                              </w:rPr>
+                              <w:tab/>
+                              <w:t>Begin</w:t>
+                            </w:r>
+                          </w:p>
+                          <w:p>
+                            <w:pPr>
+                              <w:pStyle w:val="SemEspaamento"/>
+                              <w:rPr>
+                                <w:lang w:val="en-US"/>
+                              </w:rPr>
+                            </w:pPr>
+                            <w:r>
+                              <w:rPr>
+                                <w:lang w:val="en-US"/>
+                              </w:rPr>
+                              <w:tab/>
+                            </w:r>
+                            <w:r>
+                              <w:rPr>
+                                <w:lang w:val="en-US"/>
+                              </w:rPr>
+                              <w:tab/>
+                              <w:t>for seg := 59 downto 30 do</w:t>
+                            </w:r>
+                          </w:p>
+                          <w:p>
+                            <w:pPr>
+                              <w:pStyle w:val="SemEspaamento"/>
+                              <w:rPr>
+                                <w:lang w:val="en-US"/>
+                              </w:rPr>
+                            </w:pPr>
+                            <w:r>
+                              <w:rPr>
+                                <w:lang w:val="en-US"/>
+                              </w:rPr>
+                              <w:tab/>
+                            </w:r>
+                            <w:r>
+                              <w:rPr>
+                                <w:lang w:val="en-US"/>
+                              </w:rPr>
+                              <w:tab/>
+                              <w:t>Begin</w:t>
+                            </w:r>
+                          </w:p>
+                          <w:p>
+                            <w:pPr>
+                              <w:pStyle w:val="SemEspaamento"/>
+                              <w:rPr>
+                                <w:lang w:val="en-US"/>
+                              </w:rPr>
+                            </w:pPr>
+                            <w:r>
+                              <w:rPr>
+                                <w:lang w:val="en-US"/>
+                              </w:rPr>
+                              <w:tab/>
+                            </w:r>
+                            <w:r>
+                              <w:rPr>
+                                <w:lang w:val="en-US"/>
+                              </w:rPr>
+                              <w:tab/>
+                            </w:r>
+                            <w:r>
+                              <w:rPr>
+                                <w:lang w:val="en-US"/>
+                              </w:rPr>
+                              <w:tab/>
+                              <w:t>writeln(min, ':', seg);</w:t>
+                            </w:r>
+                          </w:p>
+                          <w:p>
+                            <w:pPr>
+                              <w:pStyle w:val="SemEspaamento"/>
+                            </w:pPr>
+                            <w:r>
+                              <w:rPr>
+                                <w:lang w:val="en-US"/>
+                              </w:rPr>
+                              <w:tab/>
+                            </w:r>
+                            <w:r>
+                              <w:rPr>
+                                <w:lang w:val="en-US"/>
+                              </w:rPr>
+                              <w:tab/>
+                            </w:r>
+                            <w:proofErr w:type="spellStart"/>
+                            <w:r>
+                              <w:t>End</w:t>
+                            </w:r>
+                            <w:proofErr w:type="spellEnd"/>
+                            <w:r>
+                              <w:t>;</w:t>
+                            </w:r>
+                          </w:p>
+                          <w:p>
+                            <w:pPr>
+                              <w:pStyle w:val="SemEspaamento"/>
+                            </w:pPr>
+                            <w:r>
+                              <w:tab/>
+                            </w:r>
+                            <w:proofErr w:type="spellStart"/>
+                            <w:r>
+                              <w:t>End</w:t>
+                            </w:r>
+                            <w:proofErr w:type="spellEnd"/>
+                            <w:r>
+                              <w:t xml:space="preserve">;  </w:t>
+                            </w:r>
+                          </w:p>
+                          <w:p>
+                            <w:pPr>
+                              <w:pStyle w:val="SemEspaamento"/>
+                              <w:rPr>
+                                <w:lang w:val="en-US"/>
+                              </w:rPr>
+                            </w:pPr>
+                            <w:r>
+                              <w:t xml:space="preserve"> </w:t>
+                            </w:r>
+                            <w:proofErr w:type="spellStart"/>
+                            <w:r>
+                              <w:t>End</w:t>
+                            </w:r>
+                            <w:proofErr w:type="spellEnd"/>
+                            <w:r>
+                              <w:t>.</w:t>
+                            </w:r>
                           </w:p>
                         </w:txbxContent>
                       </wps:txbx>
@@ -4847,16 +5071,255 @@
           </mc:Choice>
           <mc:Fallback>
             <w:pict>
-              <v:shape id="_x0000_s1030" type="#_x0000_t202" style="position:absolute;left:0;text-align:left;margin-left:24.45pt;margin-top:12.75pt;width:380.25pt;height:245.25pt;z-index:251667456;visibility:visible;mso-wrap-style:square;mso-width-percent:0;mso-height-percent:0;mso-wrap-distance-left:9pt;mso-wrap-distance-top:0;mso-wrap-distance-right:9pt;mso-wrap-distance-bottom:0;mso-position-horizontal:absolute;mso-position-horizontal-relative:text;mso-position-vertical:absolute;mso-position-vertical-relative:text;mso-width-percent:0;mso-height-percent:0;mso-width-relative:margin;mso-height-relative:margin;v-text-anchor:top" o:gfxdata="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">
+              <v:shapetype id="_x0000_t202" coordsize="21600,21600" o:spt="202" path="m,l,21600r21600,l21600,xe">
+                <v:stroke joinstyle="miter"/>
+                <v:path gradientshapeok="t" o:connecttype="rect"/>
+              </v:shapetype>
+              <v:shape id="_x0000_s1030" type="#_x0000_t202" style="position:absolute;left:0;text-align:left;margin-left:24.45pt;margin-top:12.75pt;width:380.25pt;height:169.5pt;z-index:251667456;visibility:visible;mso-wrap-style:square;mso-width-percent:0;mso-height-percent:0;mso-wrap-distance-left:9pt;mso-wrap-distance-top:0;mso-wrap-distance-right:9pt;mso-wrap-distance-bottom:0;mso-position-horizontal:absolute;mso-position-horizontal-relative:text;mso-position-vertical:absolute;mso-position-vertical-relative:text;mso-width-percent:0;mso-height-percent:0;mso-width-relative:margin;mso-height-relative:margin;v-text-anchor:top" o:gfxdata="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">
                 <v:textbox>
                   <w:txbxContent>
                     <w:p>
                       <w:pPr>
                         <w:pStyle w:val="SemEspaamento"/>
-                        <w:rPr>
-                          <w:lang w:val="en-US"/>
-                        </w:rPr>
-                      </w:pPr>
+                      </w:pPr>
+                      <w:proofErr w:type="spellStart"/>
+                      <w:r>
+                        <w:t>Program</w:t>
+                      </w:r>
+                      <w:proofErr w:type="spellEnd"/>
+                      <w:r>
+                        <w:t xml:space="preserve"> </w:t>
+                      </w:r>
+                      <w:proofErr w:type="spellStart"/>
+                      <w:r>
+                        <w:t>PRGContagemRegressiva</w:t>
+                      </w:r>
+                      <w:proofErr w:type="spellEnd"/>
+                      <w:r>
+                        <w:t>;</w:t>
+                      </w:r>
+                    </w:p>
+                    <w:p>
+                      <w:pPr>
+                        <w:pStyle w:val="SemEspaamento"/>
+                      </w:pPr>
+                      <w:proofErr w:type="gramStart"/>
+                      <w:r>
+                        <w:t>var</w:t>
+                      </w:r>
+                      <w:proofErr w:type="gramEnd"/>
+                      <w:r>
+                        <w:t xml:space="preserve"> min, </w:t>
+                      </w:r>
+                      <w:proofErr w:type="spellStart"/>
+                      <w:r>
+                        <w:t>seg</w:t>
+                      </w:r>
+                      <w:proofErr w:type="spellEnd"/>
+                      <w:r>
+                        <w:t xml:space="preserve"> : </w:t>
+                      </w:r>
+                      <w:proofErr w:type="spellStart"/>
+                      <w:r>
+                        <w:t>Integer</w:t>
+                      </w:r>
+                      <w:proofErr w:type="spellEnd"/>
+                      <w:r>
+                        <w:t>;</w:t>
+                      </w:r>
+                    </w:p>
+                    <w:p>
+                      <w:pPr>
+                        <w:pStyle w:val="SemEspaamento"/>
+                        <w:rPr>
+                          <w:lang w:val="en-US"/>
+                        </w:rPr>
+                      </w:pPr>
+                      <w:r>
+                        <w:t xml:space="preserve"> </w:t>
+                      </w:r>
+                      <w:r>
+                        <w:rPr>
+                          <w:lang w:val="en-US"/>
+                        </w:rPr>
+                        <w:t>Begin</w:t>
+                      </w:r>
+                    </w:p>
+                    <w:p>
+                      <w:pPr>
+                        <w:pStyle w:val="SemEspaamento"/>
+                        <w:rPr>
+                          <w:lang w:val="en-US"/>
+                        </w:rPr>
+                      </w:pPr>
+                      <w:r>
+                        <w:rPr>
+                          <w:lang w:val="en-US"/>
+                        </w:rPr>
+                        <w:tab/>
+                        <w:t>writeln('10:00');</w:t>
+                      </w:r>
+                    </w:p>
+                    <w:p>
+                      <w:pPr>
+                        <w:pStyle w:val="SemEspaamento"/>
+                        <w:rPr>
+                          <w:lang w:val="en-US"/>
+                        </w:rPr>
+                      </w:pPr>
+                      <w:r>
+                        <w:rPr>
+                          <w:lang w:val="en-US"/>
+                        </w:rPr>
+                        <w:tab/>
+                        <w:t>for min := 9 downto 9 do</w:t>
+                      </w:r>
+                      <w:bookmarkStart w:id="1" w:name="_GoBack"/>
+                      <w:bookmarkEnd w:id="1"/>
+                    </w:p>
+                    <w:p>
+                      <w:pPr>
+                        <w:pStyle w:val="SemEspaamento"/>
+                        <w:rPr>
+                          <w:lang w:val="en-US"/>
+                        </w:rPr>
+                      </w:pPr>
+                      <w:r>
+                        <w:rPr>
+                          <w:lang w:val="en-US"/>
+                        </w:rPr>
+                        <w:tab/>
+                        <w:t>Begin</w:t>
+                      </w:r>
+                    </w:p>
+                    <w:p>
+                      <w:pPr>
+                        <w:pStyle w:val="SemEspaamento"/>
+                        <w:rPr>
+                          <w:lang w:val="en-US"/>
+                        </w:rPr>
+                      </w:pPr>
+                      <w:r>
+                        <w:rPr>
+                          <w:lang w:val="en-US"/>
+                        </w:rPr>
+                        <w:tab/>
+                      </w:r>
+                      <w:r>
+                        <w:rPr>
+                          <w:lang w:val="en-US"/>
+                        </w:rPr>
+                        <w:tab/>
+                        <w:t>for seg := 59 downto 30 do</w:t>
+                      </w:r>
+                    </w:p>
+                    <w:p>
+                      <w:pPr>
+                        <w:pStyle w:val="SemEspaamento"/>
+                        <w:rPr>
+                          <w:lang w:val="en-US"/>
+                        </w:rPr>
+                      </w:pPr>
+                      <w:r>
+                        <w:rPr>
+                          <w:lang w:val="en-US"/>
+                        </w:rPr>
+                        <w:tab/>
+                      </w:r>
+                      <w:r>
+                        <w:rPr>
+                          <w:lang w:val="en-US"/>
+                        </w:rPr>
+                        <w:tab/>
+                        <w:t>Begin</w:t>
+                      </w:r>
+                    </w:p>
+                    <w:p>
+                      <w:pPr>
+                        <w:pStyle w:val="SemEspaamento"/>
+                        <w:rPr>
+                          <w:lang w:val="en-US"/>
+                        </w:rPr>
+                      </w:pPr>
+                      <w:r>
+                        <w:rPr>
+                          <w:lang w:val="en-US"/>
+                        </w:rPr>
+                        <w:tab/>
+                      </w:r>
+                      <w:r>
+                        <w:rPr>
+                          <w:lang w:val="en-US"/>
+                        </w:rPr>
+                        <w:tab/>
+                      </w:r>
+                      <w:r>
+                        <w:rPr>
+                          <w:lang w:val="en-US"/>
+                        </w:rPr>
+                        <w:tab/>
+                        <w:t>writeln(min, ':', seg);</w:t>
+                      </w:r>
+                    </w:p>
+                    <w:p>
+                      <w:pPr>
+                        <w:pStyle w:val="SemEspaamento"/>
+                      </w:pPr>
+                      <w:r>
+                        <w:rPr>
+                          <w:lang w:val="en-US"/>
+                        </w:rPr>
+                        <w:tab/>
+                      </w:r>
+                      <w:r>
+                        <w:rPr>
+                          <w:lang w:val="en-US"/>
+                        </w:rPr>
+                        <w:tab/>
+                      </w:r>
+                      <w:proofErr w:type="spellStart"/>
+                      <w:r>
+                        <w:t>End</w:t>
+                      </w:r>
+                      <w:proofErr w:type="spellEnd"/>
+                      <w:r>
+                        <w:t>;</w:t>
+                      </w:r>
+                    </w:p>
+                    <w:p>
+                      <w:pPr>
+                        <w:pStyle w:val="SemEspaamento"/>
+                      </w:pPr>
+                      <w:r>
+                        <w:tab/>
+                      </w:r>
+                      <w:proofErr w:type="spellStart"/>
+                      <w:r>
+                        <w:t>End</w:t>
+                      </w:r>
+                      <w:proofErr w:type="spellEnd"/>
+                      <w:r>
+                        <w:t xml:space="preserve">;  </w:t>
+                      </w:r>
+                    </w:p>
+                    <w:p>
+                      <w:pPr>
+                        <w:pStyle w:val="SemEspaamento"/>
+                        <w:rPr>
+                          <w:lang w:val="en-US"/>
+                        </w:rPr>
+                      </w:pPr>
+                      <w:r>
+                        <w:t xml:space="preserve"> </w:t>
+                      </w:r>
+                      <w:proofErr w:type="spellStart"/>
+                      <w:r>
+                        <w:t>End</w:t>
+                      </w:r>
+                      <w:proofErr w:type="spellEnd"/>
+                      <w:r>
+                        <w:t>.</w:t>
+                      </w:r>
                     </w:p>
                   </w:txbxContent>
                 </v:textbox>

</xml_diff>